<commit_message>
added lab 3 report and some methods in a game_logic.js (move left, right etc.)
</commit_message>
<xml_diff>
--- a/docs/ppse-lab3.docx
+++ b/docs/ppse-lab3.docx
@@ -48,7 +48,6 @@
           <w:rFonts w:ascii="Times New Roman" w:hAnsi="Times New Roman" w:cs="Times New Roman"/>
           <w:sz w:val="28"/>
           <w:szCs w:val="28"/>
-          <w:lang w:val="en-US"/>
         </w:rPr>
       </w:pPr>
       <w:r>
@@ -64,7 +63,6 @@
           <w:rFonts w:ascii="Times New Roman" w:hAnsi="Times New Roman" w:cs="Times New Roman"/>
           <w:sz w:val="28"/>
           <w:szCs w:val="28"/>
-          <w:lang w:val="en-US"/>
         </w:rPr>
         <w:t>3</w:t>
       </w:r>
@@ -337,15 +335,204 @@
     </w:p>
     <w:p>
       <w:pPr>
-        <w:jc w:val="center"/>
-        <w:rPr>
-          <w:rFonts w:ascii="Times New Roman" w:hAnsi="Times New Roman" w:cs="Times New Roman"/>
-          <w:sz w:val="28"/>
-          <w:szCs w:val="28"/>
-        </w:rPr>
-      </w:pPr>
+        <w:rPr>
+          <w:rFonts w:ascii="Times New Roman" w:hAnsi="Times New Roman" w:cs="Times New Roman"/>
+          <w:sz w:val="28"/>
+          <w:szCs w:val="28"/>
+        </w:rPr>
+      </w:pPr>
+    </w:p>
+    <w:p>
+      <w:pPr>
+        <w:rPr>
+          <w:rFonts w:ascii="Times New Roman" w:hAnsi="Times New Roman" w:cs="Times New Roman"/>
+          <w:sz w:val="28"/>
+          <w:szCs w:val="28"/>
+        </w:rPr>
+      </w:pPr>
+      <w:r>
+        <w:rPr>
+          <w:noProof/>
+          <w:lang w:eastAsia="ru-RU"/>
+        </w:rPr>
+        <w:drawing>
+          <wp:inline distT="0" distB="0" distL="0" distR="0" wp14:anchorId="62E97892" wp14:editId="4F96723C">
+            <wp:extent cx="5940425" cy="6343650"/>
+            <wp:effectExtent l="0" t="0" r="3175" b="0"/>
+            <wp:docPr id="1" name="Рисунок 1"/>
+            <wp:cNvGraphicFramePr>
+              <a:graphicFrameLocks xmlns:a="http://schemas.openxmlformats.org/drawingml/2006/main" noChangeAspect="1"/>
+            </wp:cNvGraphicFramePr>
+            <a:graphic xmlns:a="http://schemas.openxmlformats.org/drawingml/2006/main">
+              <a:graphicData uri="http://schemas.openxmlformats.org/drawingml/2006/picture">
+                <pic:pic xmlns:pic="http://schemas.openxmlformats.org/drawingml/2006/picture">
+                  <pic:nvPicPr>
+                    <pic:cNvPr id="1" name=""/>
+                    <pic:cNvPicPr/>
+                  </pic:nvPicPr>
+                  <pic:blipFill>
+                    <a:blip r:embed="rId5"/>
+                    <a:stretch>
+                      <a:fillRect/>
+                    </a:stretch>
+                  </pic:blipFill>
+                  <pic:spPr>
+                    <a:xfrm>
+                      <a:off x="0" y="0"/>
+                      <a:ext cx="5940425" cy="6343650"/>
+                    </a:xfrm>
+                    <a:prstGeom prst="rect">
+                      <a:avLst/>
+                    </a:prstGeom>
+                  </pic:spPr>
+                </pic:pic>
+              </a:graphicData>
+            </a:graphic>
+          </wp:inline>
+        </w:drawing>
+      </w:r>
+    </w:p>
+    <w:p>
+      <w:pPr>
+        <w:rPr>
+          <w:rFonts w:ascii="Times New Roman" w:hAnsi="Times New Roman" w:cs="Times New Roman"/>
+          <w:sz w:val="28"/>
+          <w:szCs w:val="28"/>
+        </w:rPr>
+      </w:pPr>
+    </w:p>
+    <w:p>
+      <w:pPr>
+        <w:rPr>
+          <w:noProof/>
+          <w:lang w:eastAsia="ru-RU"/>
+        </w:rPr>
+      </w:pPr>
+    </w:p>
+    <w:p>
+      <w:pPr>
+        <w:rPr>
+          <w:rFonts w:ascii="Times New Roman" w:hAnsi="Times New Roman" w:cs="Times New Roman"/>
+          <w:sz w:val="28"/>
+          <w:szCs w:val="28"/>
+        </w:rPr>
+      </w:pPr>
+      <w:r>
+        <w:rPr>
+          <w:noProof/>
+          <w:lang w:eastAsia="ru-RU"/>
+        </w:rPr>
+        <w:lastRenderedPageBreak/>
+        <w:drawing>
+          <wp:inline distT="0" distB="0" distL="0" distR="0" wp14:anchorId="4DC5CFA3" wp14:editId="6EBDB250">
+            <wp:extent cx="5940425" cy="4556760"/>
+            <wp:effectExtent l="0" t="0" r="3175" b="0"/>
+            <wp:docPr id="2" name="Рисунок 2"/>
+            <wp:cNvGraphicFramePr>
+              <a:graphicFrameLocks xmlns:a="http://schemas.openxmlformats.org/drawingml/2006/main" noChangeAspect="1"/>
+            </wp:cNvGraphicFramePr>
+            <a:graphic xmlns:a="http://schemas.openxmlformats.org/drawingml/2006/main">
+              <a:graphicData uri="http://schemas.openxmlformats.org/drawingml/2006/picture">
+                <pic:pic xmlns:pic="http://schemas.openxmlformats.org/drawingml/2006/picture">
+                  <pic:nvPicPr>
+                    <pic:cNvPr id="1" name=""/>
+                    <pic:cNvPicPr/>
+                  </pic:nvPicPr>
+                  <pic:blipFill rotWithShape="1">
+                    <a:blip r:embed="rId6"/>
+                    <a:srcRect b="28168"/>
+                    <a:stretch/>
+                  </pic:blipFill>
+                  <pic:spPr bwMode="auto">
+                    <a:xfrm>
+                      <a:off x="0" y="0"/>
+                      <a:ext cx="5940425" cy="4556760"/>
+                    </a:xfrm>
+                    <a:prstGeom prst="rect">
+                      <a:avLst/>
+                    </a:prstGeom>
+                    <a:ln>
+                      <a:noFill/>
+                    </a:ln>
+                    <a:extLst>
+                      <a:ext uri="{53640926-AAD7-44D8-BBD7-CCE9431645EC}">
+                        <a14:shadowObscured xmlns:a14="http://schemas.microsoft.com/office/drawing/2010/main"/>
+                      </a:ext>
+                    </a:extLst>
+                  </pic:spPr>
+                </pic:pic>
+              </a:graphicData>
+            </a:graphic>
+          </wp:inline>
+        </w:drawing>
+      </w:r>
       <w:bookmarkStart w:id="0" w:name="_GoBack"/>
       <w:bookmarkEnd w:id="0"/>
+    </w:p>
+    <w:p>
+      <w:pPr>
+        <w:rPr>
+          <w:noProof/>
+          <w:lang w:eastAsia="ru-RU"/>
+        </w:rPr>
+      </w:pPr>
+    </w:p>
+    <w:p>
+      <w:pPr>
+        <w:rPr>
+          <w:rFonts w:ascii="Times New Roman" w:hAnsi="Times New Roman" w:cs="Times New Roman"/>
+          <w:sz w:val="28"/>
+          <w:szCs w:val="28"/>
+        </w:rPr>
+      </w:pPr>
+      <w:r>
+        <w:rPr>
+          <w:noProof/>
+          <w:lang w:eastAsia="ru-RU"/>
+        </w:rPr>
+        <w:drawing>
+          <wp:inline distT="0" distB="0" distL="0" distR="0" wp14:anchorId="1C1F1F3F" wp14:editId="344ECD07">
+            <wp:extent cx="5120640" cy="2776614"/>
+            <wp:effectExtent l="0" t="0" r="3810" b="5080"/>
+            <wp:docPr id="3" name="Рисунок 3"/>
+            <wp:cNvGraphicFramePr>
+              <a:graphicFrameLocks xmlns:a="http://schemas.openxmlformats.org/drawingml/2006/main" noChangeAspect="1"/>
+            </wp:cNvGraphicFramePr>
+            <a:graphic xmlns:a="http://schemas.openxmlformats.org/drawingml/2006/main">
+              <a:graphicData uri="http://schemas.openxmlformats.org/drawingml/2006/picture">
+                <pic:pic xmlns:pic="http://schemas.openxmlformats.org/drawingml/2006/picture">
+                  <pic:nvPicPr>
+                    <pic:cNvPr id="1" name=""/>
+                    <pic:cNvPicPr/>
+                  </pic:nvPicPr>
+                  <pic:blipFill rotWithShape="1">
+                    <a:blip r:embed="rId7"/>
+                    <a:srcRect l="17061" t="18171" r="17648" b="15840"/>
+                    <a:stretch/>
+                  </pic:blipFill>
+                  <pic:spPr bwMode="auto">
+                    <a:xfrm>
+                      <a:off x="0" y="0"/>
+                      <a:ext cx="5132434" cy="2783009"/>
+                    </a:xfrm>
+                    <a:prstGeom prst="rect">
+                      <a:avLst/>
+                    </a:prstGeom>
+                    <a:ln>
+                      <a:noFill/>
+                    </a:ln>
+                    <a:extLst>
+                      <a:ext uri="{53640926-AAD7-44D8-BBD7-CCE9431645EC}">
+                        <a14:shadowObscured xmlns:a14="http://schemas.microsoft.com/office/drawing/2010/main"/>
+                      </a:ext>
+                    </a:extLst>
+                  </pic:spPr>
+                </pic:pic>
+              </a:graphicData>
+            </a:graphic>
+          </wp:inline>
+        </w:drawing>
+      </w:r>
     </w:p>
     <w:sectPr>
       <w:pgSz w:w="11906" w:h="16838"/>

</xml_diff>